<commit_message>
Added files fir reactJs for dockerdev
</commit_message>
<xml_diff>
--- a/Docker.docx
+++ b/Docker.docx
@@ -91,6 +91,190 @@
                     <a:xfrm>
                       <a:off x="0" y="0"/>
                       <a:ext cx="3343275" cy="1952625"/>
+                    </a:xfrm>
+                    <a:prstGeom prst="rect">
+                      <a:avLst/>
+                    </a:prstGeom>
+                  </pic:spPr>
+                </pic:pic>
+              </a:graphicData>
+            </a:graphic>
+          </wp:inline>
+        </w:drawing>
+      </w:r>
+    </w:p>
+    <w:p>
+      <w:pPr>
+        <w:pStyle w:val="Heading2"/>
+      </w:pPr>
+      <w:r>
+        <w:t>frontEnd:</w:t>
+      </w:r>
+    </w:p>
+    <w:p>
+      <w:r>
+        <w:rPr>
+          <w:noProof/>
+        </w:rPr>
+        <w:drawing>
+          <wp:inline distT="0" distB="0" distL="0" distR="0" wp14:anchorId="5EB15D61" wp14:editId="555836CB">
+            <wp:extent cx="4410075" cy="1790700"/>
+            <wp:effectExtent l="0" t="0" r="9525" b="0"/>
+            <wp:docPr id="3" name="Picture 3"/>
+            <wp:cNvGraphicFramePr>
+              <a:graphicFrameLocks xmlns:a="http://schemas.openxmlformats.org/drawingml/2006/main" noChangeAspect="1"/>
+            </wp:cNvGraphicFramePr>
+            <a:graphic xmlns:a="http://schemas.openxmlformats.org/drawingml/2006/main">
+              <a:graphicData uri="http://schemas.openxmlformats.org/drawingml/2006/picture">
+                <pic:pic xmlns:pic="http://schemas.openxmlformats.org/drawingml/2006/picture">
+                  <pic:nvPicPr>
+                    <pic:cNvPr id="1" name=""/>
+                    <pic:cNvPicPr/>
+                  </pic:nvPicPr>
+                  <pic:blipFill>
+                    <a:blip r:embed="rId6"/>
+                    <a:stretch>
+                      <a:fillRect/>
+                    </a:stretch>
+                  </pic:blipFill>
+                  <pic:spPr>
+                    <a:xfrm>
+                      <a:off x="0" y="0"/>
+                      <a:ext cx="4410075" cy="1790700"/>
+                    </a:xfrm>
+                    <a:prstGeom prst="rect">
+                      <a:avLst/>
+                    </a:prstGeom>
+                  </pic:spPr>
+                </pic:pic>
+              </a:graphicData>
+            </a:graphic>
+          </wp:inline>
+        </w:drawing>
+      </w:r>
+    </w:p>
+    <w:p>
+      <w:pPr>
+        <w:pStyle w:val="Heading2"/>
+      </w:pPr>
+      <w:r>
+        <w:t>Step1:</w:t>
+      </w:r>
+    </w:p>
+    <w:p>
+      <w:r>
+        <w:t>Create a dockerfile.dev</w:t>
+      </w:r>
+    </w:p>
+    <w:p>
+      <w:r>
+        <w:lastRenderedPageBreak/>
+        <w:t>Run the command:</w:t>
+      </w:r>
+    </w:p>
+    <w:p>
+      <w:r>
+        <w:rPr>
+          <w:highlight w:val="yellow"/>
+        </w:rPr>
+        <w:t>docker build -f "Dockerfile.dev" .</w:t>
+      </w:r>
+    </w:p>
+    <w:p>
+      <w:pPr>
+        <w:rPr>
+          <w:color w:val="FF0000"/>
+        </w:rPr>
+      </w:pPr>
+      <w:r>
+        <w:rPr>
+          <w:color w:val="FF0000"/>
+        </w:rPr>
+        <w:t>Issue:</w:t>
+      </w:r>
+    </w:p>
+    <w:p>
+      <w:r>
+        <w:t>Once you run you may see this error:</w:t>
+      </w:r>
+    </w:p>
+    <w:p>
+      <w:r>
+        <w:rPr>
+          <w:noProof/>
+        </w:rPr>
+        <w:drawing>
+          <wp:inline distT="0" distB="0" distL="0" distR="0" wp14:anchorId="4F7C7B97" wp14:editId="759E2D70">
+            <wp:extent cx="5295900" cy="1857375"/>
+            <wp:effectExtent l="0" t="0" r="0" b="9525"/>
+            <wp:docPr id="4" name="Picture 4"/>
+            <wp:cNvGraphicFramePr>
+              <a:graphicFrameLocks xmlns:a="http://schemas.openxmlformats.org/drawingml/2006/main" noChangeAspect="1"/>
+            </wp:cNvGraphicFramePr>
+            <a:graphic xmlns:a="http://schemas.openxmlformats.org/drawingml/2006/main">
+              <a:graphicData uri="http://schemas.openxmlformats.org/drawingml/2006/picture">
+                <pic:pic xmlns:pic="http://schemas.openxmlformats.org/drawingml/2006/picture">
+                  <pic:nvPicPr>
+                    <pic:cNvPr id="1" name=""/>
+                    <pic:cNvPicPr/>
+                  </pic:nvPicPr>
+                  <pic:blipFill>
+                    <a:blip r:embed="rId7"/>
+                    <a:stretch>
+                      <a:fillRect/>
+                    </a:stretch>
+                  </pic:blipFill>
+                  <pic:spPr>
+                    <a:xfrm>
+                      <a:off x="0" y="0"/>
+                      <a:ext cx="5295900" cy="1857375"/>
+                    </a:xfrm>
+                    <a:prstGeom prst="rect">
+                      <a:avLst/>
+                    </a:prstGeom>
+                  </pic:spPr>
+                </pic:pic>
+              </a:graphicData>
+            </a:graphic>
+          </wp:inline>
+        </w:drawing>
+      </w:r>
+    </w:p>
+    <w:p>
+      <w:r>
+        <w:t>Solution:</w:t>
+      </w:r>
+    </w:p>
+    <w:p>
+      <w:r>
+        <w:rPr>
+          <w:noProof/>
+        </w:rPr>
+        <w:drawing>
+          <wp:inline distT="0" distB="0" distL="0" distR="0" wp14:anchorId="402EFCBD" wp14:editId="65A2C3F6">
+            <wp:extent cx="5153025" cy="238125"/>
+            <wp:effectExtent l="0" t="0" r="9525" b="9525"/>
+            <wp:docPr id="5" name="Picture 5"/>
+            <wp:cNvGraphicFramePr>
+              <a:graphicFrameLocks xmlns:a="http://schemas.openxmlformats.org/drawingml/2006/main" noChangeAspect="1"/>
+            </wp:cNvGraphicFramePr>
+            <a:graphic xmlns:a="http://schemas.openxmlformats.org/drawingml/2006/main">
+              <a:graphicData uri="http://schemas.openxmlformats.org/drawingml/2006/picture">
+                <pic:pic xmlns:pic="http://schemas.openxmlformats.org/drawingml/2006/picture">
+                  <pic:nvPicPr>
+                    <pic:cNvPr id="1" name=""/>
+                    <pic:cNvPicPr/>
+                  </pic:nvPicPr>
+                  <pic:blipFill>
+                    <a:blip r:embed="rId8"/>
+                    <a:stretch>
+                      <a:fillRect/>
+                    </a:stretch>
+                  </pic:blipFill>
+                  <pic:spPr>
+                    <a:xfrm>
+                      <a:off x="0" y="0"/>
+                      <a:ext cx="5153025" cy="238125"/>
                     </a:xfrm>
                     <a:prstGeom prst="rect">
                       <a:avLst/>
@@ -556,6 +740,28 @@
       <w:szCs w:val="24"/>
     </w:rPr>
   </w:style>
+  <w:style w:type="paragraph" w:styleId="Heading4">
+    <w:name w:val="heading 4"/>
+    <w:basedOn w:val="Normal"/>
+    <w:next w:val="Normal"/>
+    <w:link w:val="Heading4Char"/>
+    <w:uiPriority w:val="9"/>
+    <w:unhideWhenUsed/>
+    <w:qFormat/>
+    <w:rsid w:val="00BF1E7F"/>
+    <w:pPr>
+      <w:keepNext/>
+      <w:keepLines/>
+      <w:spacing w:before="40" w:after="0"/>
+      <w:outlineLvl w:val="3"/>
+    </w:pPr>
+    <w:rPr>
+      <w:rFonts w:asciiTheme="majorHAnsi" w:eastAsiaTheme="majorEastAsia" w:hAnsiTheme="majorHAnsi" w:cstheme="majorBidi"/>
+      <w:i/>
+      <w:iCs/>
+      <w:color w:val="2F5496" w:themeColor="accent1" w:themeShade="BF"/>
+    </w:rPr>
+  </w:style>
   <w:style w:type="character" w:default="1" w:styleId="DefaultParagraphFont">
     <w:name w:val="Default Paragraph Font"/>
     <w:uiPriority w:val="1"/>
@@ -607,6 +813,19 @@
       <w:color w:val="1F3763" w:themeColor="accent1" w:themeShade="7F"/>
       <w:sz w:val="24"/>
       <w:szCs w:val="24"/>
+    </w:rPr>
+  </w:style>
+  <w:style w:type="character" w:customStyle="1" w:styleId="Heading4Char">
+    <w:name w:val="Heading 4 Char"/>
+    <w:basedOn w:val="DefaultParagraphFont"/>
+    <w:link w:val="Heading4"/>
+    <w:uiPriority w:val="9"/>
+    <w:rsid w:val="00BF1E7F"/>
+    <w:rPr>
+      <w:rFonts w:asciiTheme="majorHAnsi" w:eastAsiaTheme="majorEastAsia" w:hAnsiTheme="majorHAnsi" w:cstheme="majorBidi"/>
+      <w:i/>
+      <w:iCs/>
+      <w:color w:val="2F5496" w:themeColor="accent1" w:themeShade="BF"/>
     </w:rPr>
   </w:style>
 </w:styles>

</xml_diff>

<commit_message>
Added file to changes at run time without start container
</commit_message>
<xml_diff>
--- a/Docker.docx
+++ b/Docker.docx
@@ -275,6 +275,171 @@
                     <a:xfrm>
                       <a:off x="0" y="0"/>
                       <a:ext cx="5153025" cy="238125"/>
+                    </a:xfrm>
+                    <a:prstGeom prst="rect">
+                      <a:avLst/>
+                    </a:prstGeom>
+                  </pic:spPr>
+                </pic:pic>
+              </a:graphicData>
+            </a:graphic>
+          </wp:inline>
+        </w:drawing>
+      </w:r>
+    </w:p>
+    <w:p/>
+    <w:p>
+      <w:r>
+        <w:rPr>
+          <w:rStyle w:val="Heading2Char"/>
+        </w:rPr>
+        <w:t>Docker Volume</w:t>
+      </w:r>
+      <w:r>
+        <w:t>:</w:t>
+      </w:r>
+    </w:p>
+    <w:p>
+      <w:r>
+        <w:rPr>
+          <w:noProof/>
+        </w:rPr>
+        <w:drawing>
+          <wp:inline distT="0" distB="0" distL="0" distR="0" wp14:anchorId="25CB6D7B" wp14:editId="0833DB4F">
+            <wp:extent cx="4686300" cy="2047875"/>
+            <wp:effectExtent l="0" t="0" r="0" b="9525"/>
+            <wp:docPr id="6" name="Picture 6"/>
+            <wp:cNvGraphicFramePr>
+              <a:graphicFrameLocks xmlns:a="http://schemas.openxmlformats.org/drawingml/2006/main" noChangeAspect="1"/>
+            </wp:cNvGraphicFramePr>
+            <a:graphic xmlns:a="http://schemas.openxmlformats.org/drawingml/2006/main">
+              <a:graphicData uri="http://schemas.openxmlformats.org/drawingml/2006/picture">
+                <pic:pic xmlns:pic="http://schemas.openxmlformats.org/drawingml/2006/picture">
+                  <pic:nvPicPr>
+                    <pic:cNvPr id="1" name=""/>
+                    <pic:cNvPicPr/>
+                  </pic:nvPicPr>
+                  <pic:blipFill>
+                    <a:blip r:embed="rId9"/>
+                    <a:stretch>
+                      <a:fillRect/>
+                    </a:stretch>
+                  </pic:blipFill>
+                  <pic:spPr>
+                    <a:xfrm>
+                      <a:off x="0" y="0"/>
+                      <a:ext cx="4686300" cy="2047875"/>
+                    </a:xfrm>
+                    <a:prstGeom prst="rect">
+                      <a:avLst/>
+                    </a:prstGeom>
+                  </pic:spPr>
+                </pic:pic>
+              </a:graphicData>
+            </a:graphic>
+          </wp:inline>
+        </w:drawing>
+      </w:r>
+    </w:p>
+    <w:p>
+      <w:r>
+        <w:rPr>
+          <w:noProof/>
+        </w:rPr>
+        <w:drawing>
+          <wp:inline distT="0" distB="0" distL="0" distR="0" wp14:anchorId="78066240" wp14:editId="27F4374C">
+            <wp:extent cx="5867400" cy="1381125"/>
+            <wp:effectExtent l="0" t="0" r="0" b="9525"/>
+            <wp:docPr id="7" name="Picture 7"/>
+            <wp:cNvGraphicFramePr>
+              <a:graphicFrameLocks xmlns:a="http://schemas.openxmlformats.org/drawingml/2006/main" noChangeAspect="1"/>
+            </wp:cNvGraphicFramePr>
+            <a:graphic xmlns:a="http://schemas.openxmlformats.org/drawingml/2006/main">
+              <a:graphicData uri="http://schemas.openxmlformats.org/drawingml/2006/picture">
+                <pic:pic xmlns:pic="http://schemas.openxmlformats.org/drawingml/2006/picture">
+                  <pic:nvPicPr>
+                    <pic:cNvPr id="1" name=""/>
+                    <pic:cNvPicPr/>
+                  </pic:nvPicPr>
+                  <pic:blipFill>
+                    <a:blip r:embed="rId10"/>
+                    <a:stretch>
+                      <a:fillRect/>
+                    </a:stretch>
+                  </pic:blipFill>
+                  <pic:spPr>
+                    <a:xfrm>
+                      <a:off x="0" y="0"/>
+                      <a:ext cx="5867400" cy="1381125"/>
+                    </a:xfrm>
+                    <a:prstGeom prst="rect">
+                      <a:avLst/>
+                    </a:prstGeom>
+                  </pic:spPr>
+                </pic:pic>
+              </a:graphicData>
+            </a:graphic>
+          </wp:inline>
+        </w:drawing>
+      </w:r>
+    </w:p>
+    <w:p/>
+    <w:p>
+      <w:pPr>
+        <w:rPr>
+          <w:b/>
+          <w:bCs/>
+        </w:rPr>
+      </w:pPr>
+      <w:r>
+        <w:rPr>
+          <w:b/>
+          <w:bCs/>
+        </w:rPr>
+        <w:lastRenderedPageBreak/>
+        <w:t>Try to run only one option of -V:</w:t>
+      </w:r>
+    </w:p>
+    <w:p>
+      <w:r>
+        <w:t>docker run -it -p 3000:3000 -v ${pwd}:/app 622f8dd364a7</w:t>
+      </w:r>
+    </w:p>
+    <w:p>
+      <w:r>
+        <w:t>which gives error:</w:t>
+      </w:r>
+    </w:p>
+    <w:p>
+      <w:r>
+        <w:rPr>
+          <w:noProof/>
+        </w:rPr>
+        <w:drawing>
+          <wp:inline distT="0" distB="0" distL="0" distR="0" wp14:anchorId="34469E87" wp14:editId="4D308176">
+            <wp:extent cx="5943600" cy="2292985"/>
+            <wp:effectExtent l="0" t="0" r="0" b="0"/>
+            <wp:docPr id="8" name="Picture 8"/>
+            <wp:cNvGraphicFramePr>
+              <a:graphicFrameLocks xmlns:a="http://schemas.openxmlformats.org/drawingml/2006/main" noChangeAspect="1"/>
+            </wp:cNvGraphicFramePr>
+            <a:graphic xmlns:a="http://schemas.openxmlformats.org/drawingml/2006/main">
+              <a:graphicData uri="http://schemas.openxmlformats.org/drawingml/2006/picture">
+                <pic:pic xmlns:pic="http://schemas.openxmlformats.org/drawingml/2006/picture">
+                  <pic:nvPicPr>
+                    <pic:cNvPr id="1" name=""/>
+                    <pic:cNvPicPr/>
+                  </pic:nvPicPr>
+                  <pic:blipFill>
+                    <a:blip r:embed="rId11"/>
+                    <a:stretch>
+                      <a:fillRect/>
+                    </a:stretch>
+                  </pic:blipFill>
+                  <pic:spPr>
+                    <a:xfrm>
+                      <a:off x="0" y="0"/>
+                      <a:ext cx="5943600" cy="2292985"/>
                     </a:xfrm>
                     <a:prstGeom prst="rect">
                       <a:avLst/>

</xml_diff>